<commit_message>
review changes, bib cosmetics
</commit_message>
<xml_diff>
--- a/CoverLetter_ComputerOR.docx
+++ b/CoverLetter_ComputerOR.docx
@@ -238,7 +238,45 @@
         <w:rPr>
           <w:lang w:val="en-US"/>
         </w:rPr>
-        <w:t xml:space="preserve">. Additionally, since the sales of </w:t>
+        <w:t>,</w:t>
+      </w:r>
+      <w:r>
+        <w:rPr>
+          <w:lang w:val="en-US"/>
+        </w:rPr>
+        <w:t xml:space="preserve"> </w:t>
+      </w:r>
+      <w:r>
+        <w:rPr>
+          <w:lang w:val="en-US"/>
+        </w:rPr>
+        <w:t xml:space="preserve">meaning that in general demand cannot be treated as </w:t>
+      </w:r>
+      <w:proofErr w:type="spellStart"/>
+      <w:r>
+        <w:rPr>
+          <w:lang w:val="en-US"/>
+        </w:rPr>
+        <w:t>i.i.d</w:t>
+      </w:r>
+      <w:proofErr w:type="spellEnd"/>
+      <w:r>
+        <w:rPr>
+          <w:lang w:val="en-US"/>
+        </w:rPr>
+        <w:t>.</w:t>
+      </w:r>
+      <w:r>
+        <w:rPr>
+          <w:lang w:val="en-US"/>
+        </w:rPr>
+        <w:t xml:space="preserve"> across different products and locations.</w:t>
+      </w:r>
+      <w:r>
+        <w:rPr>
+          <w:lang w:val="en-US"/>
+        </w:rPr>
+        <w:t xml:space="preserve"> Additionally, since the sales of </w:t>
       </w:r>
       <w:r>
         <w:rPr>
@@ -397,37 +435,13 @@
         <w:rPr>
           <w:lang w:val="en-US"/>
         </w:rPr>
-        <w:t xml:space="preserve">And also </w:t>
-      </w:r>
-      <w:r>
-        <w:rPr>
-          <w:lang w:val="en-US"/>
-        </w:rPr>
-        <w:t>most evaluation metrics are geared towards the use of simple numbers.</w:t>
-      </w:r>
-      <w:r>
-        <w:rPr>
-          <w:lang w:val="en-US"/>
-        </w:rPr>
-        <w:t xml:space="preserve"> Furthermore</w:t>
-      </w:r>
-      <w:r>
-        <w:rPr>
-          <w:lang w:val="en-US"/>
-        </w:rPr>
-        <w:t>, many popular machine learning methods, e.g. deep learning approaches,</w:t>
-      </w:r>
-      <w:r>
-        <w:rPr>
-          <w:lang w:val="en-US"/>
-        </w:rPr>
-        <w:t xml:space="preserve"> are “black-box” type algorithms</w:t>
-      </w:r>
-      <w:r>
-        <w:rPr>
-          <w:lang w:val="en-US"/>
-        </w:rPr>
-        <w:t xml:space="preserve">, </w:t>
+        <w:t>And also most evaluation metrics are geared towards the use of simple numbers. Furthermore</w:t>
+      </w:r>
+      <w:r>
+        <w:rPr>
+          <w:lang w:val="en-US"/>
+        </w:rPr>
+        <w:t xml:space="preserve">, many popular machine learning methods, e.g. deep learning approaches, are “black-box” type algorithms, </w:t>
       </w:r>
       <w:r>
         <w:rPr>

</xml_diff>